<commit_message>
Se corrigieron errores de ortografia y acentuacion
</commit_message>
<xml_diff>
--- a/Documentacion/GuiaComoComprar.docx
+++ b/Documentacion/GuiaComoComprar.docx
@@ -129,6 +129,16 @@
         </w:rPr>
         <w:t>Seleccioná</w:t>
       </w:r>
+      <w:r>
+        <w:rPr>
+          <w:rFonts w:eastAsia="Times New Roman" w:cstheme="minorHAnsi"/>
+          <w:color w:val="000000"/>
+          <w:sz w:val="24"/>
+          <w:szCs w:val="24"/>
+          <w:lang w:eastAsia="es-ES"/>
+        </w:rPr>
+        <w:t>r</w:t>
+      </w:r>
       <w:proofErr w:type="spellEnd"/>
       <w:r>
         <w:rPr>
@@ -172,6 +182,16 @@
         </w:rPr>
         <w:t>Hacé</w:t>
       </w:r>
+      <w:r>
+        <w:rPr>
+          <w:rFonts w:eastAsia="Times New Roman" w:cstheme="minorHAnsi"/>
+          <w:color w:val="000000"/>
+          <w:sz w:val="24"/>
+          <w:szCs w:val="24"/>
+          <w:lang w:eastAsia="es-ES"/>
+        </w:rPr>
+        <w:t>r</w:t>
+      </w:r>
       <w:proofErr w:type="spellEnd"/>
       <w:r>
         <w:rPr>
@@ -203,405 +223,393 @@
           <w:szCs w:val="24"/>
           <w:lang w:eastAsia="es-ES"/>
         </w:rPr>
-        <w:t xml:space="preserve"> casilla</w:t>
+        <w:t xml:space="preserve"> casilla más que tendrá que rellenar con su respectivo mail.</w:t>
+      </w:r>
+      <w:r>
+        <w:rPr>
+          <w:rFonts w:eastAsia="Times New Roman" w:cstheme="minorHAnsi"/>
+          <w:color w:val="000000"/>
+          <w:sz w:val="24"/>
+          <w:szCs w:val="24"/>
+          <w:lang w:eastAsia="es-ES"/>
+        </w:rPr>
+        <w:br/>
+      </w:r>
+      <w:r>
+        <w:rPr>
+          <w:rFonts w:eastAsia="Times New Roman" w:cstheme="minorHAnsi"/>
+          <w:color w:val="000000"/>
+          <w:sz w:val="24"/>
+          <w:szCs w:val="24"/>
+          <w:lang w:eastAsia="es-ES"/>
+        </w:rPr>
+        <w:br/>
+        <w:t>3- Hace clic en el botón: "</w:t>
+      </w:r>
+      <w:proofErr w:type="spellStart"/>
+      <w:r>
+        <w:rPr>
+          <w:rFonts w:eastAsia="Times New Roman" w:cstheme="minorHAnsi"/>
+          <w:color w:val="000000"/>
+          <w:sz w:val="24"/>
+          <w:szCs w:val="24"/>
+          <w:lang w:eastAsia="es-ES"/>
+        </w:rPr>
+        <w:t>Contactenme</w:t>
+      </w:r>
+      <w:proofErr w:type="spellEnd"/>
+      <w:r>
+        <w:rPr>
+          <w:rFonts w:eastAsia="Times New Roman" w:cstheme="minorHAnsi"/>
+          <w:color w:val="000000"/>
+          <w:sz w:val="24"/>
+          <w:szCs w:val="24"/>
+          <w:lang w:eastAsia="es-ES"/>
+        </w:rPr>
+        <w:t>". A continuación nos pondremos en contacto vía mail para que pueda rellenar los datos solicitados:</w:t>
+      </w:r>
+      <w:r>
+        <w:rPr>
+          <w:rFonts w:eastAsia="Times New Roman" w:cstheme="minorHAnsi"/>
+          <w:color w:val="000000"/>
+          <w:sz w:val="24"/>
+          <w:szCs w:val="24"/>
+          <w:lang w:eastAsia="es-ES"/>
+        </w:rPr>
+        <w:br/>
+      </w:r>
+      <w:r>
+        <w:rPr>
+          <w:rFonts w:eastAsia="Times New Roman" w:cstheme="minorHAnsi"/>
+          <w:color w:val="000000"/>
+          <w:sz w:val="24"/>
+          <w:szCs w:val="24"/>
+          <w:lang w:eastAsia="es-ES"/>
+        </w:rPr>
+        <w:br/>
+        <w:t>4- Luego de ingresar con tu mail y poner “siguiente” te encontrarás con el Paso número 2, que es ingresar tus datos de envío. En esta parte, podrás elegir</w:t>
+      </w:r>
+      <w:r>
+        <w:rPr>
+          <w:rFonts w:eastAsia="Times New Roman" w:cstheme="minorHAnsi"/>
+          <w:color w:val="000000"/>
+          <w:sz w:val="24"/>
+          <w:szCs w:val="24"/>
+          <w:lang w:eastAsia="es-ES"/>
+        </w:rPr>
+        <w:t xml:space="preserve"> retirar GRATIS por el showroom</w:t>
+      </w:r>
+      <w:r>
+        <w:rPr>
+          <w:rFonts w:eastAsia="Times New Roman" w:cstheme="minorHAnsi"/>
+          <w:color w:val="000000"/>
+          <w:sz w:val="24"/>
+          <w:szCs w:val="24"/>
+          <w:lang w:eastAsia="es-ES"/>
+        </w:rPr>
+        <w:t>, o bien solicitar un envío de acuerdo a tu ubicación geográfica. Para cualquier opción que elijas deberás ingresar los “Datos del destinatario” (Nombre completo, celular o tel fijo, mail etc) y “Domicilio del destinatario” con los datos de tu ubicación (aunque retires personalmente, la plataforma solicita estos datos para la seguridad del vendedor). Luego de cargar todos tus datos, das clic en “SIGUIENTE”.</w:t>
+      </w:r>
+      <w:r>
+        <w:rPr>
+          <w:rFonts w:eastAsia="Times New Roman" w:cstheme="minorHAnsi"/>
+          <w:color w:val="000000"/>
+          <w:sz w:val="24"/>
+          <w:szCs w:val="24"/>
+          <w:lang w:eastAsia="es-ES"/>
+        </w:rPr>
+        <w:br/>
+      </w:r>
+      <w:r>
+        <w:rPr>
+          <w:rFonts w:eastAsia="Times New Roman" w:cstheme="minorHAnsi"/>
+          <w:color w:val="000000"/>
+          <w:sz w:val="24"/>
+          <w:szCs w:val="24"/>
+          <w:lang w:eastAsia="es-ES"/>
+        </w:rPr>
+        <w:br/>
+        <w:t xml:space="preserve">5- Te encontrarás con el Paso número 3 de tu compra, es el último que necesitas completar para finalizar la misma. En este paso </w:t>
+      </w:r>
+      <w:proofErr w:type="spellStart"/>
+      <w:r>
+        <w:rPr>
+          <w:rFonts w:eastAsia="Times New Roman" w:cstheme="minorHAnsi"/>
+          <w:color w:val="000000"/>
+          <w:sz w:val="24"/>
+          <w:szCs w:val="24"/>
+          <w:lang w:eastAsia="es-ES"/>
+        </w:rPr>
+        <w:t>tenes</w:t>
+      </w:r>
+      <w:proofErr w:type="spellEnd"/>
+      <w:r>
+        <w:rPr>
+          <w:rFonts w:eastAsia="Times New Roman" w:cstheme="minorHAnsi"/>
+          <w:color w:val="000000"/>
+          <w:sz w:val="24"/>
+          <w:szCs w:val="24"/>
+          <w:lang w:eastAsia="es-ES"/>
+        </w:rPr>
+        <w:t xml:space="preserve"> que elegir entre dos opciones de método de pago:</w:t>
+      </w:r>
+      <w:r>
+        <w:rPr>
+          <w:rFonts w:eastAsia="Times New Roman" w:cstheme="minorHAnsi"/>
+          <w:color w:val="000000"/>
+          <w:sz w:val="24"/>
+          <w:szCs w:val="24"/>
+          <w:lang w:eastAsia="es-ES"/>
+        </w:rPr>
+        <w:br/>
+      </w:r>
+      <w:r>
+        <w:rPr>
+          <w:rFonts w:eastAsia="Times New Roman" w:cstheme="minorHAnsi"/>
+          <w:color w:val="000000"/>
+          <w:sz w:val="24"/>
+          <w:szCs w:val="24"/>
+          <w:lang w:eastAsia="es-ES"/>
+        </w:rPr>
+        <w:br/>
+        <w:t xml:space="preserve">OPCIÓN 1- Mercado Pago. Para abonar tu pedido con tarjeta de crédito, débito, o alguna opción de pagos en efectivo como Pago Fácil, </w:t>
+      </w:r>
+      <w:proofErr w:type="spellStart"/>
+      <w:r>
+        <w:rPr>
+          <w:rFonts w:eastAsia="Times New Roman" w:cstheme="minorHAnsi"/>
+          <w:color w:val="000000"/>
+          <w:sz w:val="24"/>
+          <w:szCs w:val="24"/>
+          <w:lang w:eastAsia="es-ES"/>
+        </w:rPr>
+        <w:t>Rapipago</w:t>
+      </w:r>
+      <w:proofErr w:type="spellEnd"/>
+      <w:r>
+        <w:rPr>
+          <w:rFonts w:eastAsia="Times New Roman" w:cstheme="minorHAnsi"/>
+          <w:color w:val="000000"/>
+          <w:sz w:val="24"/>
+          <w:szCs w:val="24"/>
+          <w:lang w:eastAsia="es-ES"/>
+        </w:rPr>
+        <w:t>, etc.</w:t>
+      </w:r>
+      <w:r>
+        <w:rPr>
+          <w:rFonts w:eastAsia="Times New Roman" w:cstheme="minorHAnsi"/>
+          <w:color w:val="000000"/>
+          <w:sz w:val="24"/>
+          <w:szCs w:val="24"/>
+          <w:lang w:eastAsia="es-ES"/>
+        </w:rPr>
+        <w:br/>
+      </w:r>
+      <w:r>
+        <w:rPr>
+          <w:rFonts w:eastAsia="Times New Roman" w:cstheme="minorHAnsi"/>
+          <w:color w:val="000000"/>
+          <w:sz w:val="24"/>
+          <w:szCs w:val="24"/>
+          <w:lang w:eastAsia="es-ES"/>
+        </w:rPr>
+        <w:br/>
+        <w:t>OPCIÓN 2- Transferencia bancaria. Eligiendo esta opción de pago accedes a un descuento del 10% en el total de tu compra.</w:t>
+      </w:r>
+      <w:r>
+        <w:rPr>
+          <w:rFonts w:eastAsia="Times New Roman" w:cstheme="minorHAnsi"/>
+          <w:color w:val="000000"/>
+          <w:sz w:val="24"/>
+          <w:szCs w:val="24"/>
+          <w:lang w:eastAsia="es-ES"/>
+        </w:rPr>
+        <w:br/>
+      </w:r>
+      <w:r>
+        <w:rPr>
+          <w:rFonts w:eastAsia="Times New Roman" w:cstheme="minorHAnsi"/>
+          <w:color w:val="000000"/>
+          <w:sz w:val="24"/>
+          <w:szCs w:val="24"/>
+          <w:lang w:eastAsia="es-ES"/>
+        </w:rPr>
+        <w:br/>
+        <w:t>OPCIÓN 3- Acordar método de pago. Al finalizar, te enviaremos los datos para que coordines el pago con nosotros.</w:t>
+      </w:r>
+      <w:r>
+        <w:rPr>
+          <w:rFonts w:eastAsia="Times New Roman" w:cstheme="minorHAnsi"/>
+          <w:color w:val="000000"/>
+          <w:sz w:val="24"/>
+          <w:szCs w:val="24"/>
+          <w:lang w:eastAsia="es-ES"/>
+        </w:rPr>
+        <w:br/>
+      </w:r>
+      <w:r>
+        <w:rPr>
+          <w:rFonts w:eastAsia="Times New Roman" w:cstheme="minorHAnsi"/>
+          <w:color w:val="000000"/>
+          <w:sz w:val="24"/>
+          <w:szCs w:val="24"/>
+          <w:lang w:eastAsia="es-ES"/>
+        </w:rPr>
+        <w:br/>
+        <w:t>6- Luego de elegir el método de pago tenés que ingresar los “Datos para facturación” (</w:t>
+      </w:r>
+      <w:proofErr w:type="spellStart"/>
+      <w:r>
+        <w:rPr>
+          <w:rFonts w:eastAsia="Times New Roman" w:cstheme="minorHAnsi"/>
+          <w:color w:val="000000"/>
+          <w:sz w:val="24"/>
+          <w:szCs w:val="24"/>
+          <w:lang w:eastAsia="es-ES"/>
+        </w:rPr>
+        <w:t>podés</w:t>
+      </w:r>
+      <w:proofErr w:type="spellEnd"/>
+      <w:r>
+        <w:rPr>
+          <w:rFonts w:eastAsia="Times New Roman" w:cstheme="minorHAnsi"/>
+          <w:color w:val="000000"/>
+          <w:sz w:val="24"/>
+          <w:szCs w:val="24"/>
+          <w:lang w:eastAsia="es-ES"/>
+        </w:rPr>
+        <w:t xml:space="preserve"> utilizar los mismos datos de envío para datos de facturación, o bien, cargar uno nuevo).</w:t>
+      </w:r>
+      <w:r>
+        <w:rPr>
+          <w:rFonts w:eastAsia="Times New Roman" w:cstheme="minorHAnsi"/>
+          <w:color w:val="000000"/>
+          <w:sz w:val="24"/>
+          <w:szCs w:val="24"/>
+          <w:lang w:eastAsia="es-ES"/>
+        </w:rPr>
+        <w:br/>
+      </w:r>
+      <w:r>
+        <w:rPr>
+          <w:rFonts w:eastAsia="Times New Roman" w:cstheme="minorHAnsi"/>
+          <w:color w:val="000000"/>
+          <w:sz w:val="24"/>
+          <w:szCs w:val="24"/>
+          <w:lang w:eastAsia="es-ES"/>
+        </w:rPr>
+        <w:br/>
+        <w:t xml:space="preserve">7- Luego de cargar todos los datos de facturación, SI SOS NUEVA/O en la tienda, te solicitaremos que ingreses una clave para poder crearte una cuenta para su próxima compra. (Si ya </w:t>
+      </w:r>
+      <w:proofErr w:type="spellStart"/>
+      <w:r>
+        <w:rPr>
+          <w:rFonts w:eastAsia="Times New Roman" w:cstheme="minorHAnsi"/>
+          <w:color w:val="000000"/>
+          <w:sz w:val="24"/>
+          <w:szCs w:val="24"/>
+          <w:lang w:eastAsia="es-ES"/>
+        </w:rPr>
+        <w:t>tenes</w:t>
+      </w:r>
+      <w:proofErr w:type="spellEnd"/>
+      <w:r>
+        <w:rPr>
+          <w:rFonts w:eastAsia="Times New Roman" w:cstheme="minorHAnsi"/>
+          <w:color w:val="000000"/>
+          <w:sz w:val="24"/>
+          <w:szCs w:val="24"/>
+          <w:lang w:eastAsia="es-ES"/>
+        </w:rPr>
+        <w:t xml:space="preserve"> cuenta obvia este paso).</w:t>
+      </w:r>
+      <w:r>
+        <w:rPr>
+          <w:rFonts w:eastAsia="Times New Roman" w:cstheme="minorHAnsi"/>
+          <w:color w:val="000000"/>
+          <w:sz w:val="24"/>
+          <w:szCs w:val="24"/>
+          <w:lang w:eastAsia="es-ES"/>
+        </w:rPr>
+        <w:br/>
+      </w:r>
+      <w:r>
+        <w:rPr>
+          <w:rFonts w:eastAsia="Times New Roman" w:cstheme="minorHAnsi"/>
+          <w:color w:val="000000"/>
+          <w:sz w:val="24"/>
+          <w:szCs w:val="24"/>
+          <w:lang w:eastAsia="es-ES"/>
+        </w:rPr>
+        <w:br/>
+      </w:r>
+      <w:r>
+        <w:rPr>
+          <w:rFonts w:eastAsia="Times New Roman" w:cstheme="minorHAnsi"/>
+          <w:color w:val="000000"/>
+          <w:sz w:val="24"/>
+          <w:szCs w:val="24"/>
+          <w:lang w:eastAsia="es-ES"/>
+        </w:rPr>
+        <w:lastRenderedPageBreak/>
+        <w:t>8- Hacer Clic en “FINALIZAR”. Y listo</w:t>
+      </w:r>
+      <w:proofErr w:type="gramStart"/>
+      <w:r>
+        <w:rPr>
+          <w:rFonts w:eastAsia="Times New Roman" w:cstheme="minorHAnsi"/>
+          <w:color w:val="000000"/>
+          <w:sz w:val="24"/>
+          <w:szCs w:val="24"/>
+          <w:lang w:eastAsia="es-ES"/>
+        </w:rPr>
+        <w:t>!</w:t>
+      </w:r>
+      <w:proofErr w:type="gramEnd"/>
+      <w:r>
+        <w:rPr>
+          <w:rFonts w:eastAsia="Times New Roman" w:cstheme="minorHAnsi"/>
+          <w:color w:val="000000"/>
+          <w:sz w:val="24"/>
+          <w:szCs w:val="24"/>
+          <w:lang w:eastAsia="es-ES"/>
+        </w:rPr>
+        <w:t xml:space="preserve"> En caso de haber elegido como método de pago “Acuerdo con el vendedor” te llegará un mail para coordinar. Si elegiste abonar con Mercado de Pago, la tienda te </w:t>
+      </w:r>
+      <w:proofErr w:type="spellStart"/>
+      <w:r>
+        <w:rPr>
+          <w:rFonts w:eastAsia="Times New Roman" w:cstheme="minorHAnsi"/>
+          <w:color w:val="000000"/>
+          <w:sz w:val="24"/>
+          <w:szCs w:val="24"/>
+          <w:lang w:eastAsia="es-ES"/>
+        </w:rPr>
+        <w:t>redireccionará</w:t>
+      </w:r>
+      <w:proofErr w:type="spellEnd"/>
+      <w:r>
+        <w:rPr>
+          <w:rFonts w:eastAsia="Times New Roman" w:cstheme="minorHAnsi"/>
+          <w:color w:val="000000"/>
+          <w:sz w:val="24"/>
+          <w:szCs w:val="24"/>
+          <w:lang w:eastAsia="es-ES"/>
+        </w:rPr>
+        <w:t xml:space="preserve"> a la plataforma del mismo para finalizar la compra ingresando los datos de tu tarjeta en caso de elegir ese medio, o para generarte el </w:t>
+      </w:r>
+      <w:r>
+        <w:rPr>
+          <w:rFonts w:eastAsia="Times New Roman" w:cstheme="minorHAnsi"/>
+          <w:color w:val="000000"/>
+          <w:sz w:val="24"/>
+          <w:szCs w:val="24"/>
+          <w:lang w:eastAsia="es-ES"/>
+        </w:rPr>
+        <w:t>cupón</w:t>
       </w:r>
       <w:bookmarkStart w:id="0" w:name="_GoBack"/>
       <w:bookmarkEnd w:id="0"/>
-      <w:r>
-        <w:rPr>
-          <w:rFonts w:eastAsia="Times New Roman" w:cstheme="minorHAnsi"/>
-          <w:color w:val="000000"/>
-          <w:sz w:val="24"/>
-          <w:szCs w:val="24"/>
-          <w:lang w:eastAsia="es-ES"/>
-        </w:rPr>
-        <w:t xml:space="preserve"> más que tendrá que rellenar con su respectivo mail.</w:t>
-      </w:r>
-      <w:r>
-        <w:rPr>
-          <w:rFonts w:eastAsia="Times New Roman" w:cstheme="minorHAnsi"/>
-          <w:color w:val="000000"/>
-          <w:sz w:val="24"/>
-          <w:szCs w:val="24"/>
-          <w:lang w:eastAsia="es-ES"/>
-        </w:rPr>
-        <w:br/>
-      </w:r>
-      <w:r>
-        <w:rPr>
-          <w:rFonts w:eastAsia="Times New Roman" w:cstheme="minorHAnsi"/>
-          <w:color w:val="000000"/>
-          <w:sz w:val="24"/>
-          <w:szCs w:val="24"/>
-          <w:lang w:eastAsia="es-ES"/>
-        </w:rPr>
-        <w:br/>
-        <w:t>3- Hace clic en el botón: "</w:t>
-      </w:r>
-      <w:proofErr w:type="spellStart"/>
-      <w:r>
-        <w:rPr>
-          <w:rFonts w:eastAsia="Times New Roman" w:cstheme="minorHAnsi"/>
-          <w:color w:val="000000"/>
-          <w:sz w:val="24"/>
-          <w:szCs w:val="24"/>
-          <w:lang w:eastAsia="es-ES"/>
-        </w:rPr>
-        <w:t>Contactenme</w:t>
-      </w:r>
-      <w:proofErr w:type="spellEnd"/>
-      <w:r>
-        <w:rPr>
-          <w:rFonts w:eastAsia="Times New Roman" w:cstheme="minorHAnsi"/>
-          <w:color w:val="000000"/>
-          <w:sz w:val="24"/>
-          <w:szCs w:val="24"/>
-          <w:lang w:eastAsia="es-ES"/>
-        </w:rPr>
-        <w:t>". A continuación nos pondremos en contacto vía mail para que pueda rellenar los datos solicitados:</w:t>
-      </w:r>
-      <w:r>
-        <w:rPr>
-          <w:rFonts w:eastAsia="Times New Roman" w:cstheme="minorHAnsi"/>
-          <w:color w:val="000000"/>
-          <w:sz w:val="24"/>
-          <w:szCs w:val="24"/>
-          <w:lang w:eastAsia="es-ES"/>
-        </w:rPr>
-        <w:br/>
-      </w:r>
-      <w:r>
-        <w:rPr>
-          <w:rFonts w:eastAsia="Times New Roman" w:cstheme="minorHAnsi"/>
-          <w:color w:val="000000"/>
-          <w:sz w:val="24"/>
-          <w:szCs w:val="24"/>
-          <w:lang w:eastAsia="es-ES"/>
-        </w:rPr>
-        <w:br/>
-        <w:t>4- Luego de ingresar con tu mail y poner “siguiente” te encontrarás con el Paso número 2, que es ingresar tus datos de envío. En esta parte, podrás elegir</w:t>
-      </w:r>
-      <w:r>
-        <w:rPr>
-          <w:rFonts w:eastAsia="Times New Roman" w:cstheme="minorHAnsi"/>
-          <w:color w:val="000000"/>
-          <w:sz w:val="24"/>
-          <w:szCs w:val="24"/>
-          <w:lang w:eastAsia="es-ES"/>
-        </w:rPr>
-        <w:t xml:space="preserve"> retirar GRATIS por el showroom</w:t>
-      </w:r>
-      <w:r>
-        <w:rPr>
-          <w:rFonts w:eastAsia="Times New Roman" w:cstheme="minorHAnsi"/>
-          <w:color w:val="000000"/>
-          <w:sz w:val="24"/>
-          <w:szCs w:val="24"/>
-          <w:lang w:eastAsia="es-ES"/>
-        </w:rPr>
-        <w:t>, o bien solicitar un envío de acuerdo a tu ubicación geográfica. Para cualquier opción que elijas deberás ingresar los “Datos del destinatario” (Nombre completo, celular o tel fijo, mail etc) y “Domicilio del destinatario” con los datos de tu ubicación (aunque retires personalmente, la plataforma solicita estos datos para la seguridad del vendedor). Luego de cargar todos tus datos, das clic en “SIGUIENTE”.</w:t>
-      </w:r>
-      <w:r>
-        <w:rPr>
-          <w:rFonts w:eastAsia="Times New Roman" w:cstheme="minorHAnsi"/>
-          <w:color w:val="000000"/>
-          <w:sz w:val="24"/>
-          <w:szCs w:val="24"/>
-          <w:lang w:eastAsia="es-ES"/>
-        </w:rPr>
-        <w:br/>
-      </w:r>
-      <w:r>
-        <w:rPr>
-          <w:rFonts w:eastAsia="Times New Roman" w:cstheme="minorHAnsi"/>
-          <w:color w:val="000000"/>
-          <w:sz w:val="24"/>
-          <w:szCs w:val="24"/>
-          <w:lang w:eastAsia="es-ES"/>
-        </w:rPr>
-        <w:br/>
-        <w:t xml:space="preserve">5- Te encontrarás con el Paso número 3 de tu compra, es el último que necesitas completar para finalizar la misma. En este paso </w:t>
-      </w:r>
-      <w:proofErr w:type="spellStart"/>
-      <w:r>
-        <w:rPr>
-          <w:rFonts w:eastAsia="Times New Roman" w:cstheme="minorHAnsi"/>
-          <w:color w:val="000000"/>
-          <w:sz w:val="24"/>
-          <w:szCs w:val="24"/>
-          <w:lang w:eastAsia="es-ES"/>
-        </w:rPr>
-        <w:t>tenes</w:t>
-      </w:r>
-      <w:proofErr w:type="spellEnd"/>
-      <w:r>
-        <w:rPr>
-          <w:rFonts w:eastAsia="Times New Roman" w:cstheme="minorHAnsi"/>
-          <w:color w:val="000000"/>
-          <w:sz w:val="24"/>
-          <w:szCs w:val="24"/>
-          <w:lang w:eastAsia="es-ES"/>
-        </w:rPr>
-        <w:t xml:space="preserve"> que elegir entre dos opciones de método de pago:</w:t>
-      </w:r>
-      <w:r>
-        <w:rPr>
-          <w:rFonts w:eastAsia="Times New Roman" w:cstheme="minorHAnsi"/>
-          <w:color w:val="000000"/>
-          <w:sz w:val="24"/>
-          <w:szCs w:val="24"/>
-          <w:lang w:eastAsia="es-ES"/>
-        </w:rPr>
-        <w:br/>
-      </w:r>
-      <w:r>
-        <w:rPr>
-          <w:rFonts w:eastAsia="Times New Roman" w:cstheme="minorHAnsi"/>
-          <w:color w:val="000000"/>
-          <w:sz w:val="24"/>
-          <w:szCs w:val="24"/>
-          <w:lang w:eastAsia="es-ES"/>
-        </w:rPr>
-        <w:br/>
-        <w:t xml:space="preserve">OPCIÓN 1- Mercado Pago. Para abonar tu pedido con tarjeta de crédito, débito, o alguna opción de pagos en efectivo como Pago Fácil, </w:t>
-      </w:r>
-      <w:proofErr w:type="spellStart"/>
-      <w:r>
-        <w:rPr>
-          <w:rFonts w:eastAsia="Times New Roman" w:cstheme="minorHAnsi"/>
-          <w:color w:val="000000"/>
-          <w:sz w:val="24"/>
-          <w:szCs w:val="24"/>
-          <w:lang w:eastAsia="es-ES"/>
-        </w:rPr>
-        <w:t>Rapipago</w:t>
-      </w:r>
-      <w:proofErr w:type="spellEnd"/>
-      <w:r>
-        <w:rPr>
-          <w:rFonts w:eastAsia="Times New Roman" w:cstheme="minorHAnsi"/>
-          <w:color w:val="000000"/>
-          <w:sz w:val="24"/>
-          <w:szCs w:val="24"/>
-          <w:lang w:eastAsia="es-ES"/>
-        </w:rPr>
-        <w:t>, etc.</w:t>
-      </w:r>
-      <w:r>
-        <w:rPr>
-          <w:rFonts w:eastAsia="Times New Roman" w:cstheme="minorHAnsi"/>
-          <w:color w:val="000000"/>
-          <w:sz w:val="24"/>
-          <w:szCs w:val="24"/>
-          <w:lang w:eastAsia="es-ES"/>
-        </w:rPr>
-        <w:br/>
-      </w:r>
-      <w:r>
-        <w:rPr>
-          <w:rFonts w:eastAsia="Times New Roman" w:cstheme="minorHAnsi"/>
-          <w:color w:val="000000"/>
-          <w:sz w:val="24"/>
-          <w:szCs w:val="24"/>
-          <w:lang w:eastAsia="es-ES"/>
-        </w:rPr>
-        <w:br/>
-        <w:t>OPCIÓN 2- Transferencia bancaria. Eligiendo esta opción de pago accedes a un descuento del 10% en el total de tu compra.</w:t>
-      </w:r>
-      <w:r>
-        <w:rPr>
-          <w:rFonts w:eastAsia="Times New Roman" w:cstheme="minorHAnsi"/>
-          <w:color w:val="000000"/>
-          <w:sz w:val="24"/>
-          <w:szCs w:val="24"/>
-          <w:lang w:eastAsia="es-ES"/>
-        </w:rPr>
-        <w:br/>
-      </w:r>
-      <w:r>
-        <w:rPr>
-          <w:rFonts w:eastAsia="Times New Roman" w:cstheme="minorHAnsi"/>
-          <w:color w:val="000000"/>
-          <w:sz w:val="24"/>
-          <w:szCs w:val="24"/>
-          <w:lang w:eastAsia="es-ES"/>
-        </w:rPr>
-        <w:br/>
-        <w:t>OPCIÓN 3- Acordar método de pago. Al finalizar, te enviaremos los datos para que coordines el pago con nosotros.</w:t>
-      </w:r>
-      <w:r>
-        <w:rPr>
-          <w:rFonts w:eastAsia="Times New Roman" w:cstheme="minorHAnsi"/>
-          <w:color w:val="000000"/>
-          <w:sz w:val="24"/>
-          <w:szCs w:val="24"/>
-          <w:lang w:eastAsia="es-ES"/>
-        </w:rPr>
-        <w:br/>
-      </w:r>
-      <w:r>
-        <w:rPr>
-          <w:rFonts w:eastAsia="Times New Roman" w:cstheme="minorHAnsi"/>
-          <w:color w:val="000000"/>
-          <w:sz w:val="24"/>
-          <w:szCs w:val="24"/>
-          <w:lang w:eastAsia="es-ES"/>
-        </w:rPr>
-        <w:br/>
-        <w:t>6- Luego de elegir el método de pago tenés que ingresar los “Datos para facturación” (</w:t>
-      </w:r>
-      <w:proofErr w:type="spellStart"/>
-      <w:r>
-        <w:rPr>
-          <w:rFonts w:eastAsia="Times New Roman" w:cstheme="minorHAnsi"/>
-          <w:color w:val="000000"/>
-          <w:sz w:val="24"/>
-          <w:szCs w:val="24"/>
-          <w:lang w:eastAsia="es-ES"/>
-        </w:rPr>
-        <w:t>podés</w:t>
-      </w:r>
-      <w:proofErr w:type="spellEnd"/>
-      <w:r>
-        <w:rPr>
-          <w:rFonts w:eastAsia="Times New Roman" w:cstheme="minorHAnsi"/>
-          <w:color w:val="000000"/>
-          <w:sz w:val="24"/>
-          <w:szCs w:val="24"/>
-          <w:lang w:eastAsia="es-ES"/>
-        </w:rPr>
-        <w:t xml:space="preserve"> utilizar los mismos datos de envío para datos de facturación, o bien, cargar uno nuevo).</w:t>
-      </w:r>
-      <w:r>
-        <w:rPr>
-          <w:rFonts w:eastAsia="Times New Roman" w:cstheme="minorHAnsi"/>
-          <w:color w:val="000000"/>
-          <w:sz w:val="24"/>
-          <w:szCs w:val="24"/>
-          <w:lang w:eastAsia="es-ES"/>
-        </w:rPr>
-        <w:br/>
-      </w:r>
-      <w:r>
-        <w:rPr>
-          <w:rFonts w:eastAsia="Times New Roman" w:cstheme="minorHAnsi"/>
-          <w:color w:val="000000"/>
-          <w:sz w:val="24"/>
-          <w:szCs w:val="24"/>
-          <w:lang w:eastAsia="es-ES"/>
-        </w:rPr>
-        <w:br/>
-        <w:t xml:space="preserve">7- Luego de cargar todos los datos de facturación, SI SOS NUEVA/O en la tienda, te solicitaremos que ingreses una clave para poder crearte una cuenta para su próxima compra. (Si ya </w:t>
-      </w:r>
-      <w:proofErr w:type="spellStart"/>
-      <w:r>
-        <w:rPr>
-          <w:rFonts w:eastAsia="Times New Roman" w:cstheme="minorHAnsi"/>
-          <w:color w:val="000000"/>
-          <w:sz w:val="24"/>
-          <w:szCs w:val="24"/>
-          <w:lang w:eastAsia="es-ES"/>
-        </w:rPr>
-        <w:t>tenes</w:t>
-      </w:r>
-      <w:proofErr w:type="spellEnd"/>
-      <w:r>
-        <w:rPr>
-          <w:rFonts w:eastAsia="Times New Roman" w:cstheme="minorHAnsi"/>
-          <w:color w:val="000000"/>
-          <w:sz w:val="24"/>
-          <w:szCs w:val="24"/>
-          <w:lang w:eastAsia="es-ES"/>
-        </w:rPr>
-        <w:t xml:space="preserve"> cuenta obvia este paso).</w:t>
-      </w:r>
-      <w:r>
-        <w:rPr>
-          <w:rFonts w:eastAsia="Times New Roman" w:cstheme="minorHAnsi"/>
-          <w:color w:val="000000"/>
-          <w:sz w:val="24"/>
-          <w:szCs w:val="24"/>
-          <w:lang w:eastAsia="es-ES"/>
-        </w:rPr>
-        <w:br/>
-      </w:r>
-      <w:r>
-        <w:rPr>
-          <w:rFonts w:eastAsia="Times New Roman" w:cstheme="minorHAnsi"/>
-          <w:color w:val="000000"/>
-          <w:sz w:val="24"/>
-          <w:szCs w:val="24"/>
-          <w:lang w:eastAsia="es-ES"/>
-        </w:rPr>
-        <w:br/>
-      </w:r>
-      <w:r>
-        <w:rPr>
-          <w:rFonts w:eastAsia="Times New Roman" w:cstheme="minorHAnsi"/>
-          <w:color w:val="000000"/>
-          <w:sz w:val="24"/>
-          <w:szCs w:val="24"/>
-          <w:lang w:eastAsia="es-ES"/>
-        </w:rPr>
-        <w:lastRenderedPageBreak/>
-        <w:t>8- Hacer Clic en “FINALIZAR”. Y listo</w:t>
-      </w:r>
-      <w:proofErr w:type="gramStart"/>
-      <w:r>
-        <w:rPr>
-          <w:rFonts w:eastAsia="Times New Roman" w:cstheme="minorHAnsi"/>
-          <w:color w:val="000000"/>
-          <w:sz w:val="24"/>
-          <w:szCs w:val="24"/>
-          <w:lang w:eastAsia="es-ES"/>
-        </w:rPr>
-        <w:t>!</w:t>
-      </w:r>
-      <w:proofErr w:type="gramEnd"/>
-      <w:r>
-        <w:rPr>
-          <w:rFonts w:eastAsia="Times New Roman" w:cstheme="minorHAnsi"/>
-          <w:color w:val="000000"/>
-          <w:sz w:val="24"/>
-          <w:szCs w:val="24"/>
-          <w:lang w:eastAsia="es-ES"/>
-        </w:rPr>
-        <w:t xml:space="preserve"> En caso de haber elegido como método de pago “Acuerdo con el vendedor” te llegará un mail para coordinar. Si elegiste abonar con Mercado de Pago, la tienda te </w:t>
-      </w:r>
-      <w:proofErr w:type="spellStart"/>
-      <w:r>
-        <w:rPr>
-          <w:rFonts w:eastAsia="Times New Roman" w:cstheme="minorHAnsi"/>
-          <w:color w:val="000000"/>
-          <w:sz w:val="24"/>
-          <w:szCs w:val="24"/>
-          <w:lang w:eastAsia="es-ES"/>
-        </w:rPr>
-        <w:t>redireccionará</w:t>
-      </w:r>
-      <w:proofErr w:type="spellEnd"/>
-      <w:r>
-        <w:rPr>
-          <w:rFonts w:eastAsia="Times New Roman" w:cstheme="minorHAnsi"/>
-          <w:color w:val="000000"/>
-          <w:sz w:val="24"/>
-          <w:szCs w:val="24"/>
-          <w:lang w:eastAsia="es-ES"/>
-        </w:rPr>
-        <w:t xml:space="preserve"> a la plataforma del mismo para finalizar la compra ingresando los datos de tu tarjeta en caso de elegir ese medio, o para generarte el </w:t>
-      </w:r>
-      <w:proofErr w:type="spellStart"/>
-      <w:r>
-        <w:rPr>
-          <w:rFonts w:eastAsia="Times New Roman" w:cstheme="minorHAnsi"/>
-          <w:color w:val="000000"/>
-          <w:sz w:val="24"/>
-          <w:szCs w:val="24"/>
-          <w:lang w:eastAsia="es-ES"/>
-        </w:rPr>
-        <w:t>cupon</w:t>
-      </w:r>
-      <w:proofErr w:type="spellEnd"/>
       <w:r>
         <w:rPr>
           <w:rFonts w:eastAsia="Times New Roman" w:cstheme="minorHAnsi"/>

</xml_diff>